<commit_message>
Update Tomas vil gerne lære at kode.docx
</commit_message>
<xml_diff>
--- a/Tomas vil gerne lære at kode.docx
+++ b/Tomas vil gerne lære at kode.docx
@@ -18,21 +18,13 @@
         <w:rPr>
           <w:lang w:val="da-DK"/>
         </w:rPr>
-        <w:t xml:space="preserve">ode, så Tomas er begyndt som datamatiker </w:t>
+        <w:t>ode, så Tomas er begyndt som datamatiker studerne.</w:t>
       </w:r>
-      <w:proofErr w:type="spellStart"/>
       <w:r>
         <w:rPr>
           <w:lang w:val="da-DK"/>
         </w:rPr>
-        <w:t>studerne</w:t>
-      </w:r>
-      <w:proofErr w:type="spellEnd"/>
-      <w:r>
-        <w:rPr>
-          <w:lang w:val="da-DK"/>
-        </w:rPr>
-        <w:t>.</w:t>
+        <w:t xml:space="preserve"> Det er rigtigt</w:t>
       </w:r>
     </w:p>
     <w:sectPr>
@@ -53,7 +45,7 @@
         <w:rFonts w:asciiTheme="minorHAnsi" w:eastAsiaTheme="minorHAnsi" w:hAnsiTheme="minorHAnsi" w:cstheme="minorBidi"/>
         <w:sz w:val="22"/>
         <w:szCs w:val="22"/>
-        <w:lang w:val="en-DK" w:eastAsia="en-US" w:bidi="ar-SA"/>
+        <w:lang w:eastAsia="en-US" w:bidi="ar-SA"/>
       </w:rPr>
     </w:rPrDefault>
     <w:pPrDefault>
@@ -444,13 +436,13 @@
     <w:name w:val="Normal"/>
     <w:qFormat/>
   </w:style>
-  <w:style w:type="character" w:default="1" w:styleId="DefaultParagraphFont">
+  <w:style w:type="character" w:default="1" w:styleId="Standardskrifttypeiafsnit">
     <w:name w:val="Default Paragraph Font"/>
     <w:uiPriority w:val="1"/>
     <w:semiHidden/>
     <w:unhideWhenUsed/>
   </w:style>
-  <w:style w:type="table" w:default="1" w:styleId="TableNormal">
+  <w:style w:type="table" w:default="1" w:styleId="Tabel-Normal">
     <w:name w:val="Normal Table"/>
     <w:uiPriority w:val="99"/>
     <w:semiHidden/>
@@ -465,7 +457,7 @@
       </w:tblCellMar>
     </w:tblPr>
   </w:style>
-  <w:style w:type="numbering" w:default="1" w:styleId="NoList">
+  <w:style w:type="numbering" w:default="1" w:styleId="Ingenoversigt">
     <w:name w:val="No List"/>
     <w:uiPriority w:val="99"/>
     <w:semiHidden/>

</xml_diff>

<commit_message>
Jeg har lavet en opdatering herinde
</commit_message>
<xml_diff>
--- a/Tomas vil gerne lære at kode.docx
+++ b/Tomas vil gerne lære at kode.docx
@@ -20,11 +20,25 @@
         </w:rPr>
         <w:t>ode, så Tomas er begyndt som datamatiker studerne.</w:t>
       </w:r>
+    </w:p>
+    <w:p>
+      <w:pPr>
+        <w:rPr>
+          <w:lang w:val="da-DK"/>
+        </w:rPr>
+      </w:pPr>
+    </w:p>
+    <w:p>
+      <w:pPr>
+        <w:rPr>
+          <w:lang w:val="da-DK"/>
+        </w:rPr>
+      </w:pPr>
       <w:r>
         <w:rPr>
           <w:lang w:val="da-DK"/>
         </w:rPr>
-        <w:t xml:space="preserve"> Det er rigtigt</w:t>
+        <w:t>Han er en ost</w:t>
       </w:r>
     </w:p>
     <w:sectPr>
@@ -45,7 +59,7 @@
         <w:rFonts w:asciiTheme="minorHAnsi" w:eastAsiaTheme="minorHAnsi" w:hAnsiTheme="minorHAnsi" w:cstheme="minorBidi"/>
         <w:sz w:val="22"/>
         <w:szCs w:val="22"/>
-        <w:lang w:eastAsia="en-US" w:bidi="ar-SA"/>
+        <w:lang w:val="en-DK" w:eastAsia="en-US" w:bidi="ar-SA"/>
       </w:rPr>
     </w:rPrDefault>
     <w:pPrDefault>
@@ -436,13 +450,13 @@
     <w:name w:val="Normal"/>
     <w:qFormat/>
   </w:style>
-  <w:style w:type="character" w:default="1" w:styleId="Standardskrifttypeiafsnit">
+  <w:style w:type="character" w:default="1" w:styleId="DefaultParagraphFont">
     <w:name w:val="Default Paragraph Font"/>
     <w:uiPriority w:val="1"/>
     <w:semiHidden/>
     <w:unhideWhenUsed/>
   </w:style>
-  <w:style w:type="table" w:default="1" w:styleId="Tabel-Normal">
+  <w:style w:type="table" w:default="1" w:styleId="TableNormal">
     <w:name w:val="Normal Table"/>
     <w:uiPriority w:val="99"/>
     <w:semiHidden/>
@@ -457,7 +471,7 @@
       </w:tblCellMar>
     </w:tblPr>
   </w:style>
-  <w:style w:type="numbering" w:default="1" w:styleId="Ingenoversigt">
+  <w:style w:type="numbering" w:default="1" w:styleId="NoList">
     <w:name w:val="No List"/>
     <w:uiPriority w:val="99"/>
     <w:semiHidden/>

</xml_diff>

<commit_message>
gu er han ej
</commit_message>
<xml_diff>
--- a/Tomas vil gerne lære at kode.docx
+++ b/Tomas vil gerne lære at kode.docx
@@ -31,14 +31,26 @@
     <w:p>
       <w:pPr>
         <w:rPr>
-          <w:lang w:val="da-DK"/>
+          <w:lang w:val="nb-NO"/>
         </w:rPr>
       </w:pPr>
       <w:r>
         <w:rPr>
-          <w:lang w:val="da-DK"/>
+          <w:lang w:val="nb-NO"/>
         </w:rPr>
         <w:t>Han er en ost</w:t>
+      </w:r>
+      <w:r>
+        <w:rPr>
+          <w:lang w:val="nb-NO"/>
+        </w:rPr>
+        <w:t xml:space="preserve"> Gu er ha</w:t>
+      </w:r>
+      <w:r>
+        <w:rPr>
+          <w:lang w:val="nb-NO"/>
+        </w:rPr>
+        <w:t>n er.</w:t>
       </w:r>
     </w:p>
     <w:sectPr>
@@ -59,7 +71,7 @@
         <w:rFonts w:asciiTheme="minorHAnsi" w:eastAsiaTheme="minorHAnsi" w:hAnsiTheme="minorHAnsi" w:cstheme="minorBidi"/>
         <w:sz w:val="22"/>
         <w:szCs w:val="22"/>
-        <w:lang w:val="en-DK" w:eastAsia="en-US" w:bidi="ar-SA"/>
+        <w:lang w:eastAsia="en-US" w:bidi="ar-SA"/>
       </w:rPr>
     </w:rPrDefault>
     <w:pPrDefault>
@@ -450,13 +462,13 @@
     <w:name w:val="Normal"/>
     <w:qFormat/>
   </w:style>
-  <w:style w:type="character" w:default="1" w:styleId="DefaultParagraphFont">
+  <w:style w:type="character" w:default="1" w:styleId="Standardskrifttypeiafsnit">
     <w:name w:val="Default Paragraph Font"/>
     <w:uiPriority w:val="1"/>
     <w:semiHidden/>
     <w:unhideWhenUsed/>
   </w:style>
-  <w:style w:type="table" w:default="1" w:styleId="TableNormal">
+  <w:style w:type="table" w:default="1" w:styleId="Tabel-Normal">
     <w:name w:val="Normal Table"/>
     <w:uiPriority w:val="99"/>
     <w:semiHidden/>
@@ -471,7 +483,7 @@
       </w:tblCellMar>
     </w:tblPr>
   </w:style>
-  <w:style w:type="numbering" w:default="1" w:styleId="NoList">
+  <w:style w:type="numbering" w:default="1" w:styleId="Ingenoversigt">
     <w:name w:val="No List"/>
     <w:uiPriority w:val="99"/>
     <w:semiHidden/>

</xml_diff>